<commit_message>
Last update to report
</commit_message>
<xml_diff>
--- a/R2D2Project_Report.docx
+++ b/R2D2Project_Report.docx
@@ -472,8 +472,6 @@
       <w:r>
         <w:t xml:space="preserve"> each have an R2D2Connection object which they use to send Message objects to each other. </w:t>
       </w:r>
-      <w:bookmarkStart w:id="0" w:name="_GoBack"/>
-      <w:bookmarkEnd w:id="0"/>
     </w:p>
     <w:p>
       <w:pPr>
@@ -688,19 +686,68 @@
         <w:contextualSpacing/>
       </w:pPr>
       <w:r>
-        <w:t xml:space="preserve">Receives </w:t>
-      </w:r>
-      <w:r>
-        <w:t>move requests</w:t>
+        <w:t>Receives move requests and chat messages from clients</w:t>
+      </w:r>
+    </w:p>
+    <w:p>
+      <w:pPr>
+        <w:pStyle w:val="Normal1"/>
+        <w:numPr>
+          <w:ilvl w:val="2"/>
+          <w:numId w:val="2"/>
+        </w:numPr>
+        <w:ind w:hanging="359"/>
+        <w:contextualSpacing/>
+      </w:pPr>
+      <w:r>
+        <w:t>Updates model with move requests</w:t>
+      </w:r>
+    </w:p>
+    <w:p>
+      <w:pPr>
+        <w:pStyle w:val="Normal1"/>
+        <w:numPr>
+          <w:ilvl w:val="2"/>
+          <w:numId w:val="2"/>
+        </w:numPr>
+        <w:ind w:hanging="359"/>
+        <w:contextualSpacing/>
+      </w:pPr>
+      <w:r>
+        <w:t>Sends clients confirmed moves</w:t>
       </w:r>
       <w:r>
         <w:t xml:space="preserve"> </w:t>
       </w:r>
-      <w:r>
-        <w:t xml:space="preserve">and chat messages </w:t>
-      </w:r>
-      <w:r>
-        <w:t>from clients</w:t>
+      <w:bookmarkStart w:id="0" w:name="_GoBack"/>
+      <w:bookmarkEnd w:id="0"/>
+      <w:r>
+        <w:t xml:space="preserve">and </w:t>
+      </w:r>
+      <w:r>
+        <w:t xml:space="preserve">chat / </w:t>
+      </w:r>
+      <w:r>
+        <w:t>game info / setup messages.</w:t>
+      </w:r>
+    </w:p>
+    <w:p>
+      <w:pPr>
+        <w:pStyle w:val="Normal1"/>
+        <w:numPr>
+          <w:ilvl w:val="1"/>
+          <w:numId w:val="2"/>
+        </w:numPr>
+        <w:ind w:hanging="359"/>
+        <w:contextualSpacing/>
+      </w:pPr>
+      <w:proofErr w:type="spellStart"/>
+      <w:r>
+        <w:t>GameModel</w:t>
+      </w:r>
+      <w:proofErr w:type="spellEnd"/>
+      <w:r>
+        <w:t>:</w:t>
       </w:r>
     </w:p>
     <w:p>
@@ -714,7 +761,10 @@
         <w:contextualSpacing/>
       </w:pPr>
       <w:r>
-        <w:t>Updates model with move requests</w:t>
+        <w:t>Keeps track of board state</w:t>
+      </w:r>
+      <w:r>
+        <w:t>: Past moves, winner</w:t>
       </w:r>
     </w:p>
     <w:p>
@@ -728,7 +778,60 @@
         <w:contextualSpacing/>
       </w:pPr>
       <w:r>
-        <w:t>Sends clients confirmed moves, chat messages, and game info / setup messages.</w:t>
+        <w:t xml:space="preserve">Handles game logic (is it a legal move, is the game over, who won, </w:t>
+      </w:r>
+      <w:proofErr w:type="spellStart"/>
+      <w:r>
+        <w:t>etc</w:t>
+      </w:r>
+      <w:proofErr w:type="spellEnd"/>
+      <w:r>
+        <w:t>)</w:t>
+      </w:r>
+    </w:p>
+    <w:p>
+      <w:pPr>
+        <w:pStyle w:val="Normal1"/>
+        <w:numPr>
+          <w:ilvl w:val="2"/>
+          <w:numId w:val="2"/>
+        </w:numPr>
+        <w:ind w:hanging="359"/>
+        <w:contextualSpacing/>
+      </w:pPr>
+      <w:r>
+        <w:t xml:space="preserve">Informs the controller of board state information (when a move is recorded, when someone wins the game, </w:t>
+      </w:r>
+      <w:proofErr w:type="spellStart"/>
+      <w:r>
+        <w:t>etc</w:t>
+      </w:r>
+      <w:proofErr w:type="spellEnd"/>
+      <w:r>
+        <w:t>).</w:t>
+      </w:r>
+    </w:p>
+    <w:p>
+      <w:pPr>
+        <w:pStyle w:val="Normal1"/>
+        <w:numPr>
+          <w:ilvl w:val="0"/>
+          <w:numId w:val="2"/>
+        </w:numPr>
+        <w:ind w:hanging="359"/>
+        <w:contextualSpacing/>
+      </w:pPr>
+      <w:r>
+        <w:t xml:space="preserve">Client </w:t>
+      </w:r>
+      <w:r>
+        <w:t>package</w:t>
+      </w:r>
+      <w:r>
+        <w:t>:</w:t>
+      </w:r>
+      <w:r>
+        <w:t xml:space="preserve"> </w:t>
       </w:r>
     </w:p>
     <w:p>
@@ -743,9 +846,12 @@
       </w:pPr>
       <w:proofErr w:type="spellStart"/>
       <w:r>
-        <w:t>GameModel</w:t>
-      </w:r>
-      <w:proofErr w:type="spellEnd"/>
+        <w:t>GameClient</w:t>
+      </w:r>
+      <w:proofErr w:type="spellEnd"/>
+      <w:r>
+        <w:t xml:space="preserve"> (Client’s model)</w:t>
+      </w:r>
       <w:r>
         <w:t>:</w:t>
       </w:r>
@@ -761,10 +867,16 @@
         <w:contextualSpacing/>
       </w:pPr>
       <w:r>
-        <w:t>Keeps track of board state</w:t>
-      </w:r>
-      <w:r>
-        <w:t>: Past moves, winner</w:t>
+        <w:t xml:space="preserve">Connects to </w:t>
+      </w:r>
+      <w:r>
+        <w:t>server</w:t>
+      </w:r>
+      <w:r>
+        <w:t xml:space="preserve"> </w:t>
+      </w:r>
+      <w:r>
+        <w:t>using an R2D2Connection</w:t>
       </w:r>
     </w:p>
     <w:p>
@@ -778,11 +890,84 @@
         <w:contextualSpacing/>
       </w:pPr>
       <w:r>
-        <w:t xml:space="preserve">Handles game logic (is it a legal move, is the game over, who won, </w:t>
-      </w:r>
-      <w:proofErr w:type="spellStart"/>
-      <w:r>
-        <w:t>etc</w:t>
+        <w:t xml:space="preserve">Receives click data from GUI </w:t>
+      </w:r>
+      <w:r>
+        <w:t>and sends move requests to server</w:t>
+      </w:r>
+    </w:p>
+    <w:p>
+      <w:pPr>
+        <w:pStyle w:val="Normal1"/>
+        <w:numPr>
+          <w:ilvl w:val="2"/>
+          <w:numId w:val="2"/>
+        </w:numPr>
+        <w:ind w:hanging="359"/>
+        <w:contextualSpacing/>
+      </w:pPr>
+      <w:r>
+        <w:t>Receives strings from GUI and</w:t>
+      </w:r>
+      <w:r>
+        <w:t xml:space="preserve"> </w:t>
+      </w:r>
+      <w:r>
+        <w:t>s</w:t>
+      </w:r>
+      <w:r>
+        <w:t>ends chat messages to server</w:t>
+      </w:r>
+    </w:p>
+    <w:p>
+      <w:pPr>
+        <w:pStyle w:val="Normal1"/>
+        <w:numPr>
+          <w:ilvl w:val="2"/>
+          <w:numId w:val="2"/>
+        </w:numPr>
+        <w:ind w:hanging="359"/>
+        <w:contextualSpacing/>
+      </w:pPr>
+      <w:r>
+        <w:t>Receives recorded moves and chat messages from server and updates GUI with move and chat data.</w:t>
+      </w:r>
+    </w:p>
+    <w:p>
+      <w:pPr>
+        <w:pStyle w:val="Normal1"/>
+        <w:numPr>
+          <w:ilvl w:val="2"/>
+          <w:numId w:val="2"/>
+        </w:numPr>
+        <w:ind w:hanging="359"/>
+        <w:contextualSpacing/>
+      </w:pPr>
+      <w:r>
+        <w:t>Receives info and hello messages from server and updates internal model + GUI as necessary.</w:t>
+      </w:r>
+    </w:p>
+    <w:p>
+      <w:pPr>
+        <w:pStyle w:val="Normal1"/>
+        <w:numPr>
+          <w:ilvl w:val="1"/>
+          <w:numId w:val="2"/>
+        </w:numPr>
+        <w:ind w:hanging="359"/>
+        <w:contextualSpacing/>
+      </w:pPr>
+      <w:proofErr w:type="spellStart"/>
+      <w:r>
+        <w:t>ClientGUI</w:t>
+      </w:r>
+      <w:proofErr w:type="spellEnd"/>
+      <w:r>
+        <w:t xml:space="preserve"> (Client’s </w:t>
+      </w:r>
+      <w:proofErr w:type="spellStart"/>
+      <w:r>
+        <w:t>View+Controller</w:t>
       </w:r>
       <w:proofErr w:type="spellEnd"/>
       <w:r>
@@ -800,15 +985,74 @@
         <w:contextualSpacing/>
       </w:pPr>
       <w:r>
-        <w:t xml:space="preserve">Informs the controller of board state information (when a move is recorded, when someone wins the game, </w:t>
-      </w:r>
-      <w:proofErr w:type="spellStart"/>
-      <w:r>
-        <w:t>etc</w:t>
-      </w:r>
-      <w:proofErr w:type="spellEnd"/>
-      <w:r>
-        <w:t>).</w:t>
+        <w:t>Displays pieces on board as the board state depicts them</w:t>
+      </w:r>
+    </w:p>
+    <w:p>
+      <w:pPr>
+        <w:pStyle w:val="Normal1"/>
+        <w:numPr>
+          <w:ilvl w:val="2"/>
+          <w:numId w:val="2"/>
+        </w:numPr>
+        <w:ind w:hanging="359"/>
+        <w:contextualSpacing/>
+      </w:pPr>
+      <w:r>
+        <w:t>Parses mouse clicks on the board and sends to the client model</w:t>
+      </w:r>
+    </w:p>
+    <w:p>
+      <w:pPr>
+        <w:pStyle w:val="Normal1"/>
+        <w:numPr>
+          <w:ilvl w:val="2"/>
+          <w:numId w:val="2"/>
+        </w:numPr>
+        <w:ind w:hanging="359"/>
+        <w:contextualSpacing/>
+      </w:pPr>
+      <w:r>
+        <w:t>Chat</w:t>
+      </w:r>
+    </w:p>
+    <w:p>
+      <w:pPr>
+        <w:pStyle w:val="Normal1"/>
+        <w:numPr>
+          <w:ilvl w:val="3"/>
+          <w:numId w:val="2"/>
+        </w:numPr>
+        <w:ind w:hanging="359"/>
+        <w:contextualSpacing/>
+      </w:pPr>
+      <w:r>
+        <w:t xml:space="preserve">Displays chat logs </w:t>
+      </w:r>
+      <w:r>
+        <w:t>and notifications</w:t>
+      </w:r>
+    </w:p>
+    <w:p>
+      <w:pPr>
+        <w:pStyle w:val="Normal1"/>
+        <w:numPr>
+          <w:ilvl w:val="3"/>
+          <w:numId w:val="2"/>
+        </w:numPr>
+        <w:ind w:hanging="359"/>
+        <w:contextualSpacing/>
+      </w:pPr>
+      <w:r>
+        <w:t xml:space="preserve">Takes text from a </w:t>
+      </w:r>
+      <w:proofErr w:type="spellStart"/>
+      <w:r>
+        <w:t>chatbox</w:t>
+      </w:r>
+      <w:proofErr w:type="spellEnd"/>
+      <w:r>
+        <w:t xml:space="preserve"> in the GUI and sends to client model</w:t>
       </w:r>
     </w:p>
     <w:p>
@@ -818,20 +1062,11 @@
           <w:ilvl w:val="0"/>
           <w:numId w:val="2"/>
         </w:numPr>
-        <w:ind w:hanging="359"/>
-        <w:contextualSpacing/>
-      </w:pPr>
-      <w:r>
-        <w:t xml:space="preserve">Client </w:t>
-      </w:r>
-      <w:r>
-        <w:t>package</w:t>
-      </w:r>
-      <w:r>
-        <w:t>:</w:t>
-      </w:r>
-      <w:r>
-        <w:t xml:space="preserve"> </w:t>
+        <w:ind w:left="0"/>
+        <w:contextualSpacing/>
+      </w:pPr>
+      <w:r>
+        <w:t>Messaging package:</w:t>
       </w:r>
     </w:p>
     <w:p>
@@ -841,110 +1076,11 @@
           <w:ilvl w:val="1"/>
           <w:numId w:val="2"/>
         </w:numPr>
-        <w:ind w:hanging="359"/>
-        <w:contextualSpacing/>
-      </w:pPr>
-      <w:proofErr w:type="spellStart"/>
-      <w:r>
-        <w:t>GameClient</w:t>
-      </w:r>
-      <w:proofErr w:type="spellEnd"/>
-      <w:r>
-        <w:t xml:space="preserve"> (Client’s model)</w:t>
-      </w:r>
-      <w:r>
-        <w:t>:</w:t>
-      </w:r>
-    </w:p>
-    <w:p>
-      <w:pPr>
-        <w:pStyle w:val="Normal1"/>
-        <w:numPr>
-          <w:ilvl w:val="2"/>
-          <w:numId w:val="2"/>
-        </w:numPr>
-        <w:ind w:hanging="359"/>
-        <w:contextualSpacing/>
-      </w:pPr>
-      <w:r>
-        <w:t xml:space="preserve">Connects to </w:t>
-      </w:r>
-      <w:r>
-        <w:t>server</w:t>
-      </w:r>
-      <w:r>
-        <w:t xml:space="preserve"> </w:t>
-      </w:r>
-      <w:r>
-        <w:t>using an R2D2Connection</w:t>
-      </w:r>
-    </w:p>
-    <w:p>
-      <w:pPr>
-        <w:pStyle w:val="Normal1"/>
-        <w:numPr>
-          <w:ilvl w:val="2"/>
-          <w:numId w:val="2"/>
-        </w:numPr>
-        <w:ind w:hanging="359"/>
-        <w:contextualSpacing/>
-      </w:pPr>
-      <w:r>
-        <w:t xml:space="preserve">Receives click data from GUI </w:t>
-      </w:r>
-      <w:r>
-        <w:t>and sends move requests to server</w:t>
-      </w:r>
-    </w:p>
-    <w:p>
-      <w:pPr>
-        <w:pStyle w:val="Normal1"/>
-        <w:numPr>
-          <w:ilvl w:val="2"/>
-          <w:numId w:val="2"/>
-        </w:numPr>
-        <w:ind w:hanging="359"/>
-        <w:contextualSpacing/>
-      </w:pPr>
-      <w:r>
-        <w:t>Receives strings from GUI and</w:t>
-      </w:r>
-      <w:r>
-        <w:t xml:space="preserve"> </w:t>
-      </w:r>
-      <w:r>
-        <w:t>s</w:t>
-      </w:r>
-      <w:r>
-        <w:t>ends chat messages to server</w:t>
-      </w:r>
-    </w:p>
-    <w:p>
-      <w:pPr>
-        <w:pStyle w:val="Normal1"/>
-        <w:numPr>
-          <w:ilvl w:val="2"/>
-          <w:numId w:val="2"/>
-        </w:numPr>
-        <w:ind w:hanging="359"/>
-        <w:contextualSpacing/>
-      </w:pPr>
-      <w:r>
-        <w:t>Receives recorded moves and chat messages from server and updates GUI with move and chat data.</w:t>
-      </w:r>
-    </w:p>
-    <w:p>
-      <w:pPr>
-        <w:pStyle w:val="Normal1"/>
-        <w:numPr>
-          <w:ilvl w:val="2"/>
-          <w:numId w:val="2"/>
-        </w:numPr>
-        <w:ind w:hanging="359"/>
-        <w:contextualSpacing/>
-      </w:pPr>
-      <w:r>
-        <w:t>Receives info and hello messages from server and updates internal model + GUI as necessary.</w:t>
+        <w:ind w:left="0"/>
+        <w:contextualSpacing/>
+      </w:pPr>
+      <w:r>
+        <w:t>Message: Generic interface for Message objects</w:t>
       </w:r>
     </w:p>
     <w:p>
@@ -954,119 +1090,16 @@
           <w:ilvl w:val="1"/>
           <w:numId w:val="2"/>
         </w:numPr>
-        <w:ind w:hanging="359"/>
-        <w:contextualSpacing/>
-      </w:pPr>
-      <w:proofErr w:type="spellStart"/>
-      <w:r>
-        <w:t>ClientGUI</w:t>
-      </w:r>
-      <w:proofErr w:type="spellEnd"/>
-      <w:r>
-        <w:t xml:space="preserve"> (Client’s </w:t>
-      </w:r>
-      <w:proofErr w:type="spellStart"/>
-      <w:r>
-        <w:t>View+Controller</w:t>
-      </w:r>
-      <w:proofErr w:type="spellEnd"/>
-      <w:r>
-        <w:t>)</w:t>
-      </w:r>
-    </w:p>
-    <w:p>
-      <w:pPr>
-        <w:pStyle w:val="Normal1"/>
-        <w:numPr>
-          <w:ilvl w:val="2"/>
-          <w:numId w:val="2"/>
-        </w:numPr>
-        <w:ind w:hanging="359"/>
-        <w:contextualSpacing/>
-      </w:pPr>
-      <w:r>
-        <w:t>Displays pieces on board as the board state depicts them</w:t>
-      </w:r>
-    </w:p>
-    <w:p>
-      <w:pPr>
-        <w:pStyle w:val="Normal1"/>
-        <w:numPr>
-          <w:ilvl w:val="2"/>
-          <w:numId w:val="2"/>
-        </w:numPr>
-        <w:ind w:hanging="359"/>
-        <w:contextualSpacing/>
-      </w:pPr>
-      <w:r>
-        <w:t>Parses mouse clicks on the board and sends to the client model</w:t>
-      </w:r>
-    </w:p>
-    <w:p>
-      <w:pPr>
-        <w:pStyle w:val="Normal1"/>
-        <w:numPr>
-          <w:ilvl w:val="2"/>
-          <w:numId w:val="2"/>
-        </w:numPr>
-        <w:ind w:hanging="359"/>
-        <w:contextualSpacing/>
-      </w:pPr>
-      <w:r>
-        <w:t>Chat</w:t>
-      </w:r>
-    </w:p>
-    <w:p>
-      <w:pPr>
-        <w:pStyle w:val="Normal1"/>
-        <w:numPr>
-          <w:ilvl w:val="3"/>
-          <w:numId w:val="2"/>
-        </w:numPr>
-        <w:ind w:hanging="359"/>
-        <w:contextualSpacing/>
-      </w:pPr>
-      <w:r>
-        <w:t xml:space="preserve">Displays chat logs </w:t>
-      </w:r>
-      <w:r>
-        <w:t>and notifications</w:t>
-      </w:r>
-    </w:p>
-    <w:p>
-      <w:pPr>
-        <w:pStyle w:val="Normal1"/>
-        <w:numPr>
-          <w:ilvl w:val="3"/>
-          <w:numId w:val="2"/>
-        </w:numPr>
-        <w:ind w:hanging="359"/>
-        <w:contextualSpacing/>
-      </w:pPr>
-      <w:r>
-        <w:t xml:space="preserve">Takes text from a </w:t>
-      </w:r>
-      <w:proofErr w:type="spellStart"/>
-      <w:r>
-        <w:t>chatbox</w:t>
-      </w:r>
-      <w:proofErr w:type="spellEnd"/>
-      <w:r>
-        <w:t xml:space="preserve"> in the GUI and sends to client model</w:t>
-      </w:r>
-    </w:p>
-    <w:p>
-      <w:pPr>
-        <w:pStyle w:val="Normal1"/>
-        <w:numPr>
-          <w:ilvl w:val="0"/>
-          <w:numId w:val="2"/>
-        </w:numPr>
         <w:ind w:left="0"/>
         <w:contextualSpacing/>
       </w:pPr>
-      <w:r>
-        <w:t>Messaging package:</w:t>
+      <w:proofErr w:type="spellStart"/>
+      <w:r>
+        <w:t>HelloMessage</w:t>
+      </w:r>
+      <w:proofErr w:type="spellEnd"/>
+      <w:r>
+        <w:t>: Message sent to clients on creation to give them an ID number</w:t>
       </w:r>
     </w:p>
     <w:p>
@@ -1079,8 +1112,13 @@
         <w:ind w:left="0"/>
         <w:contextualSpacing/>
       </w:pPr>
-      <w:r>
-        <w:t>Message: Generic interface for Message objects</w:t>
+      <w:proofErr w:type="spellStart"/>
+      <w:r>
+        <w:t>InfoMessage</w:t>
+      </w:r>
+      <w:proofErr w:type="spellEnd"/>
+      <w:r>
+        <w:t>: Message sent to clients to tell them whose turn it is and who’s won</w:t>
       </w:r>
     </w:p>
     <w:p>
@@ -1090,16 +1128,16 @@
           <w:ilvl w:val="1"/>
           <w:numId w:val="2"/>
         </w:numPr>
-        <w:ind w:left="0"/>
-        <w:contextualSpacing/>
-      </w:pPr>
-      <w:proofErr w:type="spellStart"/>
-      <w:r>
-        <w:t>HelloMessage</w:t>
-      </w:r>
-      <w:proofErr w:type="spellEnd"/>
-      <w:r>
-        <w:t>: Message sent to clients on creation to give them an ID number</w:t>
+        <w:ind w:hanging="360"/>
+        <w:contextualSpacing/>
+      </w:pPr>
+      <w:proofErr w:type="spellStart"/>
+      <w:r>
+        <w:t>MoveMessage</w:t>
+      </w:r>
+      <w:proofErr w:type="spellEnd"/>
+      <w:r>
+        <w:t>: Message sent between clients and server to request a move and to display an accepted move.</w:t>
       </w:r>
     </w:p>
     <w:p>
@@ -1109,16 +1147,16 @@
           <w:ilvl w:val="1"/>
           <w:numId w:val="2"/>
         </w:numPr>
-        <w:ind w:left="0"/>
-        <w:contextualSpacing/>
-      </w:pPr>
-      <w:proofErr w:type="spellStart"/>
-      <w:r>
-        <w:t>InfoMessage</w:t>
-      </w:r>
-      <w:proofErr w:type="spellEnd"/>
-      <w:r>
-        <w:t>: Message sent to clients to tell them whose turn it is and who’s won</w:t>
+        <w:ind w:hanging="360"/>
+        <w:contextualSpacing/>
+      </w:pPr>
+      <w:proofErr w:type="spellStart"/>
+      <w:r>
+        <w:t>ChatMessage</w:t>
+      </w:r>
+      <w:proofErr w:type="spellEnd"/>
+      <w:r>
+        <w:t>: Message sent between clients and server when a user inputs a chat message.</w:t>
       </w:r>
     </w:p>
     <w:p>
@@ -1131,46 +1169,7 @@
         <w:ind w:hanging="360"/>
         <w:contextualSpacing/>
       </w:pPr>
-      <w:proofErr w:type="spellStart"/>
-      <w:r>
-        <w:t>MoveMessage</w:t>
-      </w:r>
-      <w:proofErr w:type="spellEnd"/>
-      <w:r>
-        <w:t>: Message sent between clients and server to request a move and to display an accepted move.</w:t>
-      </w:r>
-    </w:p>
-    <w:p>
-      <w:pPr>
-        <w:pStyle w:val="Normal1"/>
-        <w:numPr>
-          <w:ilvl w:val="1"/>
-          <w:numId w:val="2"/>
-        </w:numPr>
-        <w:ind w:hanging="360"/>
-        <w:contextualSpacing/>
-      </w:pPr>
-      <w:proofErr w:type="spellStart"/>
-      <w:r>
-        <w:t>ChatMessage</w:t>
-      </w:r>
-      <w:proofErr w:type="spellEnd"/>
-      <w:r>
-        <w:t>: Message sent between clients and server when a user inputs a chat message.</w:t>
-      </w:r>
-    </w:p>
-    <w:p>
-      <w:pPr>
-        <w:pStyle w:val="Normal1"/>
-        <w:numPr>
-          <w:ilvl w:val="1"/>
-          <w:numId w:val="2"/>
-        </w:numPr>
-        <w:ind w:hanging="360"/>
-        <w:contextualSpacing/>
-      </w:pPr>
-      <w:r>
-        <w:lastRenderedPageBreak/>
+      <w:r>
         <w:t xml:space="preserve">R2D2Connection: Uses internal Socket, </w:t>
       </w:r>
       <w:proofErr w:type="spellStart"/>
@@ -1196,7 +1195,7 @@
     <w:p>
       <w:pPr>
         <w:pStyle w:val="Normal1"/>
-        <w:ind w:left="2880"/>
+        <w:ind w:left="1440"/>
         <w:contextualSpacing/>
       </w:pPr>
     </w:p>

</xml_diff>